<commit_message>
Word con lo que nos tenemos que empollar
</commit_message>
<xml_diff>
--- a/PRESENTACION/Planning of Presentation.docx
+++ b/PRESENTACION/Planning of Presentation.docx
@@ -2047,6 +2047,13 @@
           <w:sz w:val="24"/>
           <w:szCs w:val="24"/>
           <w:lang w:val="en-US"/>
+          <w:rPrChange w:id="16" w:author="Dani Hernando Portero" w:date="2013-12-08T15:13:00Z">
+            <w:rPr>
+              <w:sz w:val="24"/>
+              <w:szCs w:val="24"/>
+              <w:lang w:val="en-US"/>
+            </w:rPr>
+          </w:rPrChange>
         </w:rPr>
       </w:pPr>
       <w:proofErr w:type="spellStart"/>
@@ -2081,6 +2088,13 @@
           <w:sz w:val="24"/>
           <w:szCs w:val="24"/>
           <w:lang w:val="en-US"/>
+          <w:rPrChange w:id="17" w:author="Dani Hernando Portero" w:date="2013-12-08T15:13:00Z">
+            <w:rPr>
+              <w:sz w:val="24"/>
+              <w:szCs w:val="24"/>
+              <w:lang w:val="en-US"/>
+            </w:rPr>
+          </w:rPrChange>
         </w:rPr>
       </w:pPr>
       <w:r>
@@ -2089,6 +2103,14 @@
           <w:sz w:val="24"/>
           <w:szCs w:val="24"/>
           <w:lang w:val="en-US"/>
+          <w:rPrChange w:id="18" w:author="Dani Hernando Portero" w:date="2013-12-08T15:13:00Z">
+            <w:rPr>
+              <w:b/>
+              <w:sz w:val="24"/>
+              <w:szCs w:val="24"/>
+              <w:lang w:val="en-US"/>
+            </w:rPr>
+          </w:rPrChange>
         </w:rPr>
         <w:t xml:space="preserve">cc, </w:t>
       </w:r>
@@ -2099,6 +2121,14 @@
           <w:sz w:val="24"/>
           <w:szCs w:val="24"/>
           <w:lang w:val="en-US"/>
+          <w:rPrChange w:id="19" w:author="Dani Hernando Portero" w:date="2013-12-08T15:13:00Z">
+            <w:rPr>
+              <w:b/>
+              <w:sz w:val="24"/>
+              <w:szCs w:val="24"/>
+              <w:lang w:val="en-US"/>
+            </w:rPr>
+          </w:rPrChange>
         </w:rPr>
         <w:t>gcc</w:t>
       </w:r>
@@ -2108,6 +2138,13 @@
           <w:sz w:val="24"/>
           <w:szCs w:val="24"/>
           <w:lang w:val="en-US"/>
+          <w:rPrChange w:id="20" w:author="Dani Hernando Portero" w:date="2013-12-08T15:13:00Z">
+            <w:rPr>
+              <w:sz w:val="24"/>
+              <w:szCs w:val="24"/>
+              <w:lang w:val="en-US"/>
+            </w:rPr>
+          </w:rPrChange>
         </w:rPr>
         <w:t xml:space="preserve"> with real data-------- Photo :(   Tell why it doesn't work and explain the solutions</w:t>
       </w:r>
@@ -2885,7 +2922,7 @@
         </w:rPr>
         <w:t>Algorithms using more than 2 sensors</w:t>
       </w:r>
-      <w:ins w:id="16" w:author="ludwig" w:date="2013-12-06T15:16:00Z">
+      <w:ins w:id="21" w:author="ludwig" w:date="2013-12-06T15:16:00Z">
         <w:r>
           <w:rPr>
             <w:sz w:val="24"/>
@@ -2918,7 +2955,7 @@
         </w:rPr>
         <w:t>Tracking of the whale while it is moving</w:t>
       </w:r>
-      <w:ins w:id="17" w:author="ludwig" w:date="2013-12-06T15:16:00Z">
+      <w:ins w:id="22" w:author="ludwig" w:date="2013-12-06T15:16:00Z">
         <w:r>
           <w:rPr>
             <w:sz w:val="24"/>
@@ -2928,7 +2965,7 @@
           <w:t xml:space="preserve">. In </w:t>
         </w:r>
       </w:ins>
-      <w:ins w:id="18" w:author="ludwig" w:date="2013-12-06T15:17:00Z">
+      <w:ins w:id="23" w:author="ludwig" w:date="2013-12-06T15:17:00Z">
         <w:r>
           <w:rPr>
             <w:sz w:val="24"/>
@@ -2938,7 +2975,7 @@
           <w:t>o</w:t>
         </w:r>
       </w:ins>
-      <w:ins w:id="19" w:author="ludwig" w:date="2013-12-06T15:16:00Z">
+      <w:ins w:id="24" w:author="ludwig" w:date="2013-12-06T15:16:00Z">
         <w:r>
           <w:rPr>
             <w:sz w:val="24"/>

</xml_diff>